<commit_message>
Teste mês dezembro 2025
carga produção stg
</commit_message>
<xml_diff>
--- a/Pasta de testes/Teste 3/Data Load/Relatorio_Carga_PROD_50_Usuarios_DETALHADO.docx
+++ b/Pasta de testes/Teste 3/Data Load/Relatorio_Carga_PROD_50_Usuarios_DETALHADO.docx
@@ -55,25 +55,7 @@
           <w:sz w:val="20"/>
           <w:szCs w:val="20"/>
         </w:rPr>
-        <w:t xml:space="preserve">O objetivo deste teste foi avaliar o comportamento do ambiente PROD do Stratega ao receber </w:t>
-      </w:r>
-      <w:proofErr w:type="gramStart"/>
-      <w:r>
-        <w:rPr>
-          <w:rFonts w:asciiTheme="majorHAnsi" w:hAnsiTheme="majorHAnsi" w:cstheme="majorHAnsi"/>
-          <w:sz w:val="20"/>
-          <w:szCs w:val="20"/>
-        </w:rPr>
-        <w:t>50</w:t>
-      </w:r>
-      <w:proofErr w:type="gramEnd"/>
-      <w:r>
-        <w:rPr>
-          <w:rFonts w:asciiTheme="majorHAnsi" w:hAnsiTheme="majorHAnsi" w:cstheme="majorHAnsi"/>
-          <w:sz w:val="20"/>
-          <w:szCs w:val="20"/>
-        </w:rPr>
-        <w:t xml:space="preserve"> usuários simultâneos acessando o endpoint /editor, simulando um cenário real de carga moderada. O teste busca identificar: tempo médio de resposta, estabilidade, ocorrência de erros, throughput e APDEX.</w:t>
+        <w:t>O objetivo deste teste foi avaliar o comportamento do ambiente PROD do Stratega ao receber 50 usuários simultâneos acessando o endpoint /editor, simulando um cenário real de carga moderada. O teste busca identificar: tempo médio de resposta, estabilidade, ocorrência de erros, throughput e APDEX.</w:t>
       </w:r>
     </w:p>
     <w:p>
@@ -128,18 +110,8 @@
           <w:szCs w:val="20"/>
         </w:rPr>
         <w:br/>
-        <w:t xml:space="preserve">- Número de usuários: </w:t>
-      </w:r>
-      <w:proofErr w:type="gramStart"/>
-      <w:r>
-        <w:rPr>
-          <w:rFonts w:asciiTheme="majorHAnsi" w:hAnsiTheme="majorHAnsi" w:cstheme="majorHAnsi"/>
-          <w:sz w:val="20"/>
-          <w:szCs w:val="20"/>
-        </w:rPr>
-        <w:t>50</w:t>
-      </w:r>
-      <w:proofErr w:type="gramEnd"/>
+        <w:t>- Número de usuários: 50</w:t>
+      </w:r>
       <w:r>
         <w:rPr>
           <w:rFonts w:asciiTheme="majorHAnsi" w:hAnsiTheme="majorHAnsi" w:cstheme="majorHAnsi"/>
@@ -147,25 +119,7 @@
           <w:szCs w:val="20"/>
         </w:rPr>
         <w:br/>
-        <w:t xml:space="preserve">- Ramp-up: </w:t>
-      </w:r>
-      <w:proofErr w:type="gramStart"/>
-      <w:r>
-        <w:rPr>
-          <w:rFonts w:asciiTheme="majorHAnsi" w:hAnsiTheme="majorHAnsi" w:cstheme="majorHAnsi"/>
-          <w:sz w:val="20"/>
-          <w:szCs w:val="20"/>
-        </w:rPr>
-        <w:t>10</w:t>
-      </w:r>
-      <w:proofErr w:type="gramEnd"/>
-      <w:r>
-        <w:rPr>
-          <w:rFonts w:asciiTheme="majorHAnsi" w:hAnsiTheme="majorHAnsi" w:cstheme="majorHAnsi"/>
-          <w:sz w:val="20"/>
-          <w:szCs w:val="20"/>
-        </w:rPr>
-        <w:t xml:space="preserve"> segundos</w:t>
+        <w:t>- Ramp-up: 10 segundos</w:t>
       </w:r>
       <w:r>
         <w:rPr>
@@ -174,18 +128,8 @@
           <w:szCs w:val="20"/>
         </w:rPr>
         <w:br/>
-        <w:t xml:space="preserve">- Iterações: </w:t>
-      </w:r>
-      <w:proofErr w:type="gramStart"/>
-      <w:r>
-        <w:rPr>
-          <w:rFonts w:asciiTheme="majorHAnsi" w:hAnsiTheme="majorHAnsi" w:cstheme="majorHAnsi"/>
-          <w:sz w:val="20"/>
-          <w:szCs w:val="20"/>
-        </w:rPr>
-        <w:t>1</w:t>
-      </w:r>
-      <w:proofErr w:type="gramEnd"/>
+        <w:t>- Iterações: 1</w:t>
+      </w:r>
       <w:r>
         <w:rPr>
           <w:rFonts w:asciiTheme="majorHAnsi" w:hAnsiTheme="majorHAnsi" w:cstheme="majorHAnsi"/>
@@ -812,7 +756,25 @@
           <w:sz w:val="20"/>
           <w:szCs w:val="20"/>
         </w:rPr>
-        <w:t xml:space="preserve"> com sucesso (0% erros).</w:t>
+        <w:t xml:space="preserve"> com </w:t>
+      </w:r>
+      <w:proofErr w:type="spellStart"/>
+      <w:r>
+        <w:rPr>
+          <w:rFonts w:asciiTheme="majorHAnsi" w:hAnsiTheme="majorHAnsi" w:cstheme="majorHAnsi"/>
+          <w:sz w:val="20"/>
+          <w:szCs w:val="20"/>
+        </w:rPr>
+        <w:t>sucesso</w:t>
+      </w:r>
+      <w:proofErr w:type="spellEnd"/>
+      <w:r>
+        <w:rPr>
+          <w:rFonts w:asciiTheme="majorHAnsi" w:hAnsiTheme="majorHAnsi" w:cstheme="majorHAnsi"/>
+          <w:sz w:val="20"/>
+          <w:szCs w:val="20"/>
+        </w:rPr>
+        <w:t xml:space="preserve"> (0% erros).</w:t>
       </w:r>
       <w:r>
         <w:rPr>
@@ -821,13 +783,6 @@
           <w:szCs w:val="20"/>
         </w:rPr>
         <w:br/>
-      </w:r>
-      <w:r>
-        <w:rPr>
-          <w:rFonts w:asciiTheme="majorHAnsi" w:hAnsiTheme="majorHAnsi" w:cstheme="majorHAnsi"/>
-          <w:sz w:val="20"/>
-          <w:szCs w:val="20"/>
-        </w:rPr>
         <w:t xml:space="preserve">A </w:t>
       </w:r>
       <w:proofErr w:type="spellStart"/>
@@ -1200,7 +1155,7 @@
           <w:sz w:val="20"/>
           <w:szCs w:val="20"/>
         </w:rPr>
-        <w:t xml:space="preserve"> indica que metade das requisições respondeu </w:t>
+        <w:t xml:space="preserve"> indica que metade das </w:t>
       </w:r>
       <w:proofErr w:type="spellStart"/>
       <w:r>
@@ -1209,6 +1164,42 @@
           <w:sz w:val="20"/>
           <w:szCs w:val="20"/>
         </w:rPr>
+        <w:t>requisições</w:t>
+      </w:r>
+      <w:proofErr w:type="spellEnd"/>
+      <w:r>
+        <w:rPr>
+          <w:rFonts w:asciiTheme="majorHAnsi" w:hAnsiTheme="majorHAnsi" w:cstheme="majorHAnsi"/>
+          <w:sz w:val="20"/>
+          <w:szCs w:val="20"/>
+        </w:rPr>
+        <w:t xml:space="preserve"> </w:t>
+      </w:r>
+      <w:proofErr w:type="spellStart"/>
+      <w:r>
+        <w:rPr>
+          <w:rFonts w:asciiTheme="majorHAnsi" w:hAnsiTheme="majorHAnsi" w:cstheme="majorHAnsi"/>
+          <w:sz w:val="20"/>
+          <w:szCs w:val="20"/>
+        </w:rPr>
+        <w:t>respondeu</w:t>
+      </w:r>
+      <w:proofErr w:type="spellEnd"/>
+      <w:r>
+        <w:rPr>
+          <w:rFonts w:asciiTheme="majorHAnsi" w:hAnsiTheme="majorHAnsi" w:cstheme="majorHAnsi"/>
+          <w:sz w:val="20"/>
+          <w:szCs w:val="20"/>
+        </w:rPr>
+        <w:t xml:space="preserve"> </w:t>
+      </w:r>
+      <w:proofErr w:type="spellStart"/>
+      <w:r>
+        <w:rPr>
+          <w:rFonts w:asciiTheme="majorHAnsi" w:hAnsiTheme="majorHAnsi" w:cstheme="majorHAnsi"/>
+          <w:sz w:val="20"/>
+          <w:szCs w:val="20"/>
+        </w:rPr>
         <w:t>abaixo</w:t>
       </w:r>
       <w:proofErr w:type="spellEnd"/>
@@ -1235,25 +1226,7 @@
           <w:szCs w:val="20"/>
           <w:lang w:val="pt-BR"/>
         </w:rPr>
-        <w:t>A mediana indica que metade dos usuários recebeu resposta abaixo de 0,5s.</w:t>
-      </w:r>
-      <w:r>
-        <w:rPr>
-          <w:rFonts w:asciiTheme="majorHAnsi" w:hAnsiTheme="majorHAnsi" w:cstheme="majorHAnsi"/>
-          <w:sz w:val="20"/>
-          <w:szCs w:val="20"/>
-          <w:lang w:val="pt-BR"/>
-        </w:rPr>
-        <w:t xml:space="preserve"> </w:t>
-      </w:r>
-      <w:r>
-        <w:rPr>
-          <w:rFonts w:asciiTheme="majorHAnsi" w:hAnsiTheme="majorHAnsi" w:cstheme="majorHAnsi"/>
-          <w:sz w:val="20"/>
-          <w:szCs w:val="20"/>
-          <w:lang w:val="pt-BR"/>
-        </w:rPr>
-        <w:t>Isso é excelente para uma operação que envolve renderização inicial de editor.</w:t>
+        <w:t>A mediana indica que metade dos usuários recebeu resposta abaixo de 0,5s. Isso é excelente para uma operação que envolve renderização inicial de editor.</w:t>
       </w:r>
     </w:p>
     <w:p>
@@ -1418,15 +1391,7 @@
           <w:sz w:val="20"/>
           <w:szCs w:val="20"/>
         </w:rPr>
-        <w:t>ms</w:t>
-      </w:r>
-      <w:r>
-        <w:rPr>
-          <w:rFonts w:asciiTheme="majorHAnsi" w:hAnsiTheme="majorHAnsi" w:cstheme="majorHAnsi"/>
-          <w:sz w:val="20"/>
-          <w:szCs w:val="20"/>
-        </w:rPr>
-        <w:t>.</w:t>
+        <w:t>ms.</w:t>
       </w:r>
       <w:proofErr w:type="spellEnd"/>
       <w:r>
@@ -1435,15 +1400,7 @@
           <w:sz w:val="20"/>
           <w:szCs w:val="20"/>
         </w:rPr>
-        <w:t xml:space="preserve"> BOM</w:t>
-      </w:r>
-      <w:r>
-        <w:rPr>
-          <w:rFonts w:asciiTheme="majorHAnsi" w:hAnsiTheme="majorHAnsi" w:cstheme="majorHAnsi"/>
-          <w:sz w:val="20"/>
-          <w:szCs w:val="20"/>
-        </w:rPr>
-        <w:t xml:space="preserve"> - </w:t>
+        <w:t xml:space="preserve"> BOM - </w:t>
       </w:r>
       <w:proofErr w:type="spellStart"/>
       <w:r>
@@ -1515,15 +1472,7 @@
           <w:sz w:val="20"/>
           <w:szCs w:val="20"/>
         </w:rPr>
-        <w:t xml:space="preserve"> de 0,6s.</w:t>
-      </w:r>
-      <w:r>
-        <w:rPr>
-          <w:rFonts w:asciiTheme="majorHAnsi" w:hAnsiTheme="majorHAnsi" w:cstheme="majorHAnsi"/>
-          <w:sz w:val="20"/>
-          <w:szCs w:val="20"/>
-        </w:rPr>
-        <w:t xml:space="preserve"> </w:t>
+        <w:t xml:space="preserve"> de 0,6s. </w:t>
       </w:r>
       <w:r>
         <w:rPr>
@@ -1585,15 +1534,7 @@
           <w:sz w:val="20"/>
           <w:szCs w:val="20"/>
         </w:rPr>
-        <w:t>ms</w:t>
-      </w:r>
-      <w:r>
-        <w:rPr>
-          <w:rFonts w:asciiTheme="majorHAnsi" w:hAnsiTheme="majorHAnsi" w:cstheme="majorHAnsi"/>
-          <w:sz w:val="20"/>
-          <w:szCs w:val="20"/>
-        </w:rPr>
-        <w:t>.</w:t>
+        <w:t>ms.</w:t>
       </w:r>
       <w:proofErr w:type="spellEnd"/>
       <w:r>
@@ -1674,18 +1615,18 @@
           <w:sz w:val="20"/>
           <w:szCs w:val="20"/>
         </w:rPr>
-        <w:t xml:space="preserve"> de </w:t>
-      </w:r>
-      <w:proofErr w:type="gramStart"/>
-      <w:r>
-        <w:rPr>
-          <w:rFonts w:asciiTheme="majorHAnsi" w:hAnsiTheme="majorHAnsi" w:cstheme="majorHAnsi"/>
-          <w:sz w:val="20"/>
-          <w:szCs w:val="20"/>
-        </w:rPr>
-        <w:t>700</w:t>
-      </w:r>
-      <w:proofErr w:type="gramEnd"/>
+        <w:t xml:space="preserve"> de 700 </w:t>
+      </w:r>
+      <w:proofErr w:type="spellStart"/>
+      <w:r>
+        <w:rPr>
+          <w:rFonts w:asciiTheme="majorHAnsi" w:hAnsiTheme="majorHAnsi" w:cstheme="majorHAnsi"/>
+          <w:sz w:val="20"/>
+          <w:szCs w:val="20"/>
+        </w:rPr>
+        <w:t>ms.</w:t>
+      </w:r>
+      <w:proofErr w:type="spellEnd"/>
       <w:r>
         <w:rPr>
           <w:rFonts w:asciiTheme="majorHAnsi" w:hAnsiTheme="majorHAnsi" w:cstheme="majorHAnsi"/>
@@ -1694,24 +1635,6 @@
         </w:rPr>
         <w:t xml:space="preserve"> </w:t>
       </w:r>
-      <w:proofErr w:type="spellStart"/>
-      <w:r>
-        <w:rPr>
-          <w:rFonts w:asciiTheme="majorHAnsi" w:hAnsiTheme="majorHAnsi" w:cstheme="majorHAnsi"/>
-          <w:sz w:val="20"/>
-          <w:szCs w:val="20"/>
-        </w:rPr>
-        <w:t>ms.</w:t>
-      </w:r>
-      <w:proofErr w:type="spellEnd"/>
-      <w:r>
-        <w:rPr>
-          <w:rFonts w:asciiTheme="majorHAnsi" w:hAnsiTheme="majorHAnsi" w:cstheme="majorHAnsi"/>
-          <w:sz w:val="20"/>
-          <w:szCs w:val="20"/>
-        </w:rPr>
-        <w:t xml:space="preserve"> </w:t>
-      </w:r>
       <w:r>
         <w:rPr>
           <w:rFonts w:asciiTheme="majorHAnsi" w:hAnsiTheme="majorHAnsi" w:cstheme="majorHAnsi"/>
@@ -1719,16 +1642,7 @@
           <w:szCs w:val="20"/>
           <w:lang w:val="pt-BR"/>
         </w:rPr>
-        <w:t>Isso não é ruim, é normal em testes de carga moderada, pois envolve:</w:t>
-      </w:r>
-      <w:r>
-        <w:rPr>
-          <w:rFonts w:asciiTheme="majorHAnsi" w:hAnsiTheme="majorHAnsi" w:cstheme="majorHAnsi"/>
-          <w:sz w:val="20"/>
-          <w:szCs w:val="20"/>
-          <w:lang w:val="pt-BR"/>
-        </w:rPr>
-        <w:t xml:space="preserve"> latência de rede, variação natural do servidor, concorrência </w:t>
+        <w:t xml:space="preserve">Isso não é ruim, é normal em testes de carga moderada, pois envolve: latência de rede, variação natural do servidor, concorrência </w:t>
       </w:r>
       <w:proofErr w:type="gramStart"/>
       <w:r>
@@ -1781,15 +1695,7 @@
           <w:sz w:val="20"/>
           <w:szCs w:val="20"/>
         </w:rPr>
-        <w:t>ms</w:t>
-      </w:r>
-      <w:r>
-        <w:rPr>
-          <w:rFonts w:asciiTheme="majorHAnsi" w:hAnsiTheme="majorHAnsi" w:cstheme="majorHAnsi"/>
-          <w:sz w:val="20"/>
-          <w:szCs w:val="20"/>
-        </w:rPr>
-        <w:t>.</w:t>
+        <w:t>ms.</w:t>
       </w:r>
       <w:proofErr w:type="spellEnd"/>
       <w:r>
@@ -1798,23 +1704,7 @@
           <w:sz w:val="20"/>
           <w:szCs w:val="20"/>
         </w:rPr>
-        <w:t xml:space="preserve"> </w:t>
-      </w:r>
-      <w:r>
-        <w:rPr>
-          <w:rFonts w:asciiTheme="majorHAnsi" w:hAnsiTheme="majorHAnsi" w:cstheme="majorHAnsi"/>
-          <w:sz w:val="20"/>
-          <w:szCs w:val="20"/>
-        </w:rPr>
-        <w:t>NORMAL</w:t>
-      </w:r>
-      <w:r>
-        <w:rPr>
-          <w:rFonts w:asciiTheme="majorHAnsi" w:hAnsiTheme="majorHAnsi" w:cstheme="majorHAnsi"/>
-          <w:sz w:val="20"/>
-          <w:szCs w:val="20"/>
-        </w:rPr>
-        <w:t xml:space="preserve"> - </w:t>
+        <w:t xml:space="preserve"> NORMAL - </w:t>
       </w:r>
       <w:r>
         <w:rPr>
@@ -1823,16 +1713,7 @@
           <w:szCs w:val="20"/>
           <w:lang w:val="pt-BR"/>
         </w:rPr>
-        <w:t>Mostra que o ambiente conseguiu processar:</w:t>
-      </w:r>
-      <w:r>
-        <w:rPr>
-          <w:rFonts w:asciiTheme="majorHAnsi" w:hAnsiTheme="majorHAnsi" w:cstheme="majorHAnsi"/>
-          <w:sz w:val="20"/>
-          <w:szCs w:val="20"/>
-          <w:lang w:val="pt-BR"/>
-        </w:rPr>
-        <w:t xml:space="preserve"> Quase 5 requisições por segundo, por 50 usuários simultâneos. Isso é coerente para um </w:t>
+        <w:t xml:space="preserve">Mostra que o ambiente conseguiu processar: Quase 5 requisições por segundo, por 50 usuários simultâneos. Isso é coerente para um </w:t>
       </w:r>
       <w:proofErr w:type="spellStart"/>
       <w:r>
@@ -1986,25 +1867,7 @@
           <w:szCs w:val="20"/>
         </w:rPr>
         <w:br/>
-        <w:t xml:space="preserve">- Poucas ultrapassaram </w:t>
-      </w:r>
-      <w:proofErr w:type="gramStart"/>
-      <w:r>
-        <w:rPr>
-          <w:rFonts w:asciiTheme="majorHAnsi" w:hAnsiTheme="majorHAnsi" w:cstheme="majorHAnsi"/>
-          <w:sz w:val="20"/>
-          <w:szCs w:val="20"/>
-        </w:rPr>
-        <w:t>700</w:t>
-      </w:r>
-      <w:proofErr w:type="gramEnd"/>
-      <w:r>
-        <w:rPr>
-          <w:rFonts w:asciiTheme="majorHAnsi" w:hAnsiTheme="majorHAnsi" w:cstheme="majorHAnsi"/>
-          <w:sz w:val="20"/>
-          <w:szCs w:val="20"/>
-        </w:rPr>
-        <w:t xml:space="preserve"> ms.</w:t>
+        <w:t>- Poucas ultrapassaram 700 ms.</w:t>
       </w:r>
       <w:r>
         <w:rPr>
@@ -2193,25 +2056,7 @@
           <w:sz w:val="20"/>
           <w:szCs w:val="20"/>
         </w:rPr>
-        <w:t xml:space="preserve">O ambiente PROD do Stratega demonstrou estabilidade e boa performance ao receber </w:t>
-      </w:r>
-      <w:proofErr w:type="gramStart"/>
-      <w:r>
-        <w:rPr>
-          <w:rFonts w:asciiTheme="majorHAnsi" w:hAnsiTheme="majorHAnsi" w:cstheme="majorHAnsi"/>
-          <w:sz w:val="20"/>
-          <w:szCs w:val="20"/>
-        </w:rPr>
-        <w:t>50</w:t>
-      </w:r>
-      <w:proofErr w:type="gramEnd"/>
-      <w:r>
-        <w:rPr>
-          <w:rFonts w:asciiTheme="majorHAnsi" w:hAnsiTheme="majorHAnsi" w:cstheme="majorHAnsi"/>
-          <w:sz w:val="20"/>
-          <w:szCs w:val="20"/>
-        </w:rPr>
-        <w:t xml:space="preserve"> usuários simultâneos.</w:t>
+        <w:t>O ambiente PROD do Stratega demonstrou estabilidade e boa performance ao receber 50 usuários simultâneos.</w:t>
       </w:r>
       <w:r>
         <w:rPr>
@@ -4552,6 +4397,7 @@
   <w:style w:type="character" w:default="1" w:styleId="Fontepargpadro">
     <w:name w:val="Default Paragraph Font"/>
     <w:uiPriority w:val="1"/>
+    <w:semiHidden/>
     <w:unhideWhenUsed/>
   </w:style>
   <w:style w:type="table" w:default="1" w:styleId="Tabelanormal">

</xml_diff>